<commit_message>
PDF do exerc20 gerado
</commit_message>
<xml_diff>
--- a/exercic20/exerc20.docx
+++ b/exercic20/exerc20.docx
@@ -11,6 +11,8 @@
           <w:szCs w:val="32"/>
         </w:rPr>
       </w:pPr>
+      <w:bookmarkStart w:id="0" w:name="_GoBack"/>
+      <w:bookmarkEnd w:id="0"/>
       <w:r>
         <w:rPr>
           <w:sz w:val="32"/>
@@ -145,17 +147,7 @@
           <w:sz w:val="24"/>
           <w:szCs w:val="24"/>
         </w:rPr>
-        <w:t xml:space="preserve"> dada uma escola, nesta há classes de estudantes. Cada classe tem um conjunto de professores. Cada professor ensina um conjunto de disciplinas. Estudantes possuem um nome e um identificador único. Classes possuem </w:t>
-      </w:r>
-      <w:bookmarkStart w:id="0" w:name="_GoBack"/>
-      <w:bookmarkEnd w:id="0"/>
-      <w:r>
-        <w:rPr>
-          <w:b/>
-          <w:sz w:val="24"/>
-          <w:szCs w:val="24"/>
-        </w:rPr>
-        <w:t xml:space="preserve">uma identificação textual única. Professores possuem nome. Disciplinas possuem nome, número de aulas e exercícios. </w:t>
+        <w:t xml:space="preserve"> dada uma escola, nesta há classes de estudantes. Cada classe tem um conjunto de professores. Cada professor ensina um conjunto de disciplinas. Estudantes possuem um nome e um identificador único. Classes possuem uma identificação textual única. Professores possuem nome. Disciplinas possuem nome, número de aulas e exercícios. </w:t>
       </w:r>
       <w:proofErr w:type="gramStart"/>
       <w:r>

</xml_diff>